<commit_message>
breaking changes (changed directory structure)
</commit_message>
<xml_diff>
--- a/Docs/Design Overview.docx
+++ b/Docs/Design Overview.docx
@@ -59,21 +59,7 @@
         <w:rPr>
           <w:rFonts w:cstheme="minorHAnsi"/>
         </w:rPr>
-        <w:t xml:space="preserve"> a website that anyone can access from anywhere, standard browser, no plugins, chrome, edge, Firefox, etc. don’t care what you </w:t>
-      </w:r>
-      <w:proofErr w:type="gramStart"/>
-      <w:r>
-        <w:rPr>
-          <w:rFonts w:cstheme="minorHAnsi"/>
-        </w:rPr>
-        <w:t>have to</w:t>
-      </w:r>
-      <w:proofErr w:type="gramEnd"/>
-      <w:r>
-        <w:rPr>
-          <w:rFonts w:cstheme="minorHAnsi"/>
-        </w:rPr>
-        <w:t xml:space="preserve"> do to build it.</w:t>
+        <w:t xml:space="preserve"> a website that anyone can access from anywhere, standard browser, no plugins, chrome, edge, Firefox, etc. don’t care what you have to do to build it.</w:t>
       </w:r>
     </w:p>
     <w:p>
@@ -325,7 +311,6 @@
         </w:rPr>
         <w:t xml:space="preserve">’s dedicated directory. (i.e., for the game, </w:t>
       </w:r>
-      <w:proofErr w:type="spellStart"/>
       <w:proofErr w:type="gramStart"/>
       <w:r>
         <w:rPr>
@@ -333,34 +318,12 @@
         </w:rPr>
         <w:t>exampledomain.wheel</w:t>
       </w:r>
-      <w:proofErr w:type="spellEnd"/>
       <w:proofErr w:type="gramEnd"/>
       <w:r>
         <w:rPr>
           <w:rFonts w:cstheme="minorHAnsi"/>
         </w:rPr>
-        <w:t>-of-</w:t>
-      </w:r>
-      <w:proofErr w:type="spellStart"/>
-      <w:r>
-        <w:rPr>
-          <w:rFonts w:cstheme="minorHAnsi"/>
-        </w:rPr>
-        <w:t>death.login</w:t>
-      </w:r>
-      <w:proofErr w:type="spellEnd"/>
-      <w:r>
-        <w:rPr>
-          <w:rFonts w:cstheme="minorHAnsi"/>
-        </w:rPr>
-        <w:t xml:space="preserve">. And for the admin pages, </w:t>
-      </w:r>
-      <w:proofErr w:type="spellStart"/>
-      <w:r>
-        <w:rPr>
-          <w:rFonts w:cstheme="minorHAnsi"/>
-        </w:rPr>
-        <w:t>exampledomain.admin.</w:t>
+        <w:t>-of-death.login. And for the admin pages, exampledomain.admin.</w:t>
       </w:r>
       <w:r>
         <w:rPr>
@@ -372,14 +335,7 @@
         <w:rPr>
           <w:rFonts w:cstheme="minorHAnsi"/>
         </w:rPr>
-        <w:t>login</w:t>
-      </w:r>
-      <w:proofErr w:type="spellEnd"/>
-      <w:r>
-        <w:rPr>
-          <w:rFonts w:cstheme="minorHAnsi"/>
-        </w:rPr>
-        <w:t>).</w:t>
+        <w:t>login).</w:t>
       </w:r>
       <w:r>
         <w:rPr>
@@ -790,7 +746,27 @@
         <w:rPr>
           <w:rFonts w:cstheme="minorHAnsi"/>
         </w:rPr>
-        <w:t>Do everything a standard admin can do.</w:t>
+        <w:t xml:space="preserve">Do everything a standard admin can </w:t>
+      </w:r>
+      <w:proofErr w:type="gramStart"/>
+      <w:r>
+        <w:rPr>
+          <w:rFonts w:cstheme="minorHAnsi"/>
+        </w:rPr>
+        <w:t>do.</w:t>
+      </w:r>
+      <w:r>
+        <w:rPr>
+          <w:rFonts w:cstheme="minorHAnsi"/>
+        </w:rPr>
+        <w:t>-</w:t>
+      </w:r>
+      <w:proofErr w:type="gramEnd"/>
+      <w:r>
+        <w:rPr>
+          <w:rFonts w:cstheme="minorHAnsi"/>
+        </w:rPr>
+        <w:t>-</w:t>
       </w:r>
     </w:p>
     <w:p>
@@ -908,6 +884,12 @@
         </w:rPr>
         <w:t xml:space="preserve"> standard admin accounts</w:t>
       </w:r>
+      <w:r>
+        <w:rPr>
+          <w:rFonts w:cstheme="minorHAnsi"/>
+        </w:rPr>
+        <w:t>--</w:t>
+      </w:r>
     </w:p>
     <w:p>
       <w:pPr>
@@ -945,7 +927,27 @@
         <w:rPr>
           <w:rFonts w:cstheme="minorHAnsi"/>
         </w:rPr>
-        <w:t xml:space="preserve"> other super Admin accounts – but not their own account.</w:t>
+        <w:t xml:space="preserve"> other super Admin accounts – but not their own </w:t>
+      </w:r>
+      <w:proofErr w:type="gramStart"/>
+      <w:r>
+        <w:rPr>
+          <w:rFonts w:cstheme="minorHAnsi"/>
+        </w:rPr>
+        <w:t>account.</w:t>
+      </w:r>
+      <w:r>
+        <w:rPr>
+          <w:rFonts w:cstheme="minorHAnsi"/>
+        </w:rPr>
+        <w:t>-</w:t>
+      </w:r>
+      <w:proofErr w:type="gramEnd"/>
+      <w:r>
+        <w:rPr>
+          <w:rFonts w:cstheme="minorHAnsi"/>
+        </w:rPr>
+        <w:t>-</w:t>
       </w:r>
     </w:p>
     <w:p>
@@ -1005,7 +1007,27 @@
         <w:rPr>
           <w:rFonts w:cstheme="minorHAnsi"/>
         </w:rPr>
-        <w:t>Create custom games.</w:t>
+        <w:t xml:space="preserve">Create custom </w:t>
+      </w:r>
+      <w:proofErr w:type="gramStart"/>
+      <w:r>
+        <w:rPr>
+          <w:rFonts w:cstheme="minorHAnsi"/>
+        </w:rPr>
+        <w:t>games.</w:t>
+      </w:r>
+      <w:r>
+        <w:rPr>
+          <w:rFonts w:cstheme="minorHAnsi"/>
+        </w:rPr>
+        <w:t>-</w:t>
+      </w:r>
+      <w:proofErr w:type="gramEnd"/>
+      <w:r>
+        <w:rPr>
+          <w:rFonts w:cstheme="minorHAnsi"/>
+        </w:rPr>
+        <w:t>-</w:t>
       </w:r>
     </w:p>
     <w:p>
@@ -1023,7 +1045,27 @@
         <w:rPr>
           <w:rFonts w:cstheme="minorHAnsi"/>
         </w:rPr>
-        <w:t>Deactivate/reactivate games.</w:t>
+        <w:t xml:space="preserve">Deactivate/reactivate </w:t>
+      </w:r>
+      <w:proofErr w:type="gramStart"/>
+      <w:r>
+        <w:rPr>
+          <w:rFonts w:cstheme="minorHAnsi"/>
+        </w:rPr>
+        <w:t>games.</w:t>
+      </w:r>
+      <w:r>
+        <w:rPr>
+          <w:rFonts w:cstheme="minorHAnsi"/>
+        </w:rPr>
+        <w:t>-</w:t>
+      </w:r>
+      <w:proofErr w:type="gramEnd"/>
+      <w:r>
+        <w:rPr>
+          <w:rFonts w:cstheme="minorHAnsi"/>
+        </w:rPr>
+        <w:t>-</w:t>
       </w:r>
     </w:p>
     <w:p>
@@ -2195,19 +2237,7 @@
         <w:rPr>
           <w:rFonts w:cstheme="minorHAnsi"/>
         </w:rPr>
-        <w:t xml:space="preserve">Development should not restrict the databases potential to be scaled. The system may </w:t>
-      </w:r>
-      <w:r>
-        <w:rPr>
-          <w:rFonts w:cstheme="minorHAnsi"/>
-        </w:rPr>
-        <w:t xml:space="preserve">need to </w:t>
-      </w:r>
-      <w:r>
-        <w:rPr>
-          <w:rFonts w:cstheme="minorHAnsi"/>
-        </w:rPr>
-        <w:t>accommodate new types of Admin and User accounts in future.</w:t>
+        <w:t>Development should not restrict the databases potential to be scaled. The system may need to accommodate new types of Admin and User accounts in future.</w:t>
       </w:r>
     </w:p>
     <w:sectPr>
@@ -3174,6 +3204,7 @@
   <w:style w:type="character" w:default="1" w:styleId="DefaultParagraphFont">
     <w:name w:val="Default Paragraph Font"/>
     <w:uiPriority w:val="1"/>
+    <w:semiHidden/>
     <w:unhideWhenUsed/>
   </w:style>
   <w:style w:type="table" w:default="1" w:styleId="TableNormal">

</xml_diff>